<commit_message>
Update to mark up strategies
</commit_message>
<xml_diff>
--- a/TEI_elementPossibilities.docx
+++ b/TEI_elementPossibilities.docx
@@ -19,13 +19,95 @@
     <w:p>
       <w:r>
         <w:tab/>
-        <w:t>&lt;</w:t>
-      </w:r>
-      <w:proofErr w:type="gramStart"/>
-      <w:r>
-        <w:t>said</w:t>
-      </w:r>
-      <w:proofErr w:type="gramEnd"/>
+        <w:t>&lt;said&gt; element</w:t>
+      </w:r>
+    </w:p>
+    <w:p>
+      <w:r>
+        <w:tab/>
+      </w:r>
+      <w:r>
+        <w:tab/>
+        <w:t>@who for speaker</w:t>
+      </w:r>
+    </w:p>
+    <w:p/>
+    <w:p>
+      <w:r>
+        <w:tab/>
+      </w:r>
+      <w:r>
+        <w:tab/>
+        <w:t>@aloud for spoken/non-spoken speech</w:t>
+      </w:r>
+    </w:p>
+    <w:p>
+      <w:r>
+        <w:tab/>
+      </w:r>
+      <w:r>
+        <w:tab/>
+        <w:t>- attribute values can be true or false</w:t>
+      </w:r>
+    </w:p>
+    <w:p>
+      <w:r>
+        <w:tab/>
+      </w:r>
+      <w:r>
+        <w:tab/>
+      </w:r>
+    </w:p>
+    <w:p>
+      <w:r>
+        <w:tab/>
+      </w:r>
+      <w:r>
+        <w:tab/>
+        <w:t>@direct for direct/indirect speech</w:t>
+      </w:r>
+    </w:p>
+    <w:p>
+      <w:pPr>
+        <w:ind w:left="720" w:firstLine="720"/>
+      </w:pPr>
+      <w:r>
+        <w:t>- attribute values can be true or false</w:t>
+      </w:r>
+    </w:p>
+    <w:p/>
+    <w:p>
+      <w:r>
+        <w:tab/>
+      </w:r>
+      <w:r>
+        <w:tab/>
+        <w:t>@style? for how they speak</w:t>
+      </w:r>
+    </w:p>
+    <w:p>
+      <w:r>
+        <w:tab/>
+      </w:r>
+      <w:r>
+        <w:tab/>
+        <w:t>- attribute values: confident, clever, honest, lustful, deceptive, naïve</w:t>
+      </w:r>
+    </w:p>
+    <w:p/>
+    <w:p>
+      <w:r>
+        <w:t xml:space="preserve">For actions </w:t>
+      </w:r>
+      <w:r>
+        <w:sym w:font="Wingdings" w:char="F0E0"/>
+      </w:r>
+    </w:p>
+    <w:p>
+      <w:r>
+        <w:tab/>
+        <w:t>&lt;event</w:t>
+      </w:r>
       <w:r>
         <w:t>&gt; element</w:t>
       </w:r>
@@ -36,15 +118,10 @@
       </w:r>
       <w:r>
         <w:tab/>
-        <w:t>@</w:t>
-      </w:r>
-      <w:proofErr w:type="gramStart"/>
-      <w:r>
-        <w:t>who</w:t>
-      </w:r>
-      <w:proofErr w:type="gramEnd"/>
-      <w:r>
-        <w:t xml:space="preserve"> for speaker</w:t>
+        <w:t>@resp</w:t>
+      </w:r>
+      <w:r>
+        <w:t xml:space="preserve"> for action-doer</w:t>
       </w:r>
     </w:p>
     <w:p/>
@@ -54,190 +131,18 @@
       </w:r>
       <w:r>
         <w:tab/>
-        <w:t>@</w:t>
-      </w:r>
-      <w:proofErr w:type="gramStart"/>
-      <w:r>
-        <w:t>aloud</w:t>
-      </w:r>
-      <w:proofErr w:type="gramEnd"/>
-      <w:r>
-        <w:t xml:space="preserve"> for spoken/non-spoken speech</w:t>
-      </w:r>
-    </w:p>
-    <w:p>
-      <w:r>
-        <w:tab/>
-      </w:r>
-      <w:r>
-        <w:tab/>
-        <w:t xml:space="preserve">- </w:t>
-      </w:r>
-      <w:proofErr w:type="gramStart"/>
-      <w:r>
-        <w:t>attribute</w:t>
-      </w:r>
-      <w:proofErr w:type="gramEnd"/>
-      <w:r>
-        <w:t xml:space="preserve"> values can be true or false</w:t>
-      </w:r>
-    </w:p>
-    <w:p>
-      <w:r>
-        <w:tab/>
-      </w:r>
-      <w:r>
-        <w:tab/>
-      </w:r>
-    </w:p>
-    <w:p>
-      <w:r>
-        <w:tab/>
-      </w:r>
-      <w:r>
-        <w:tab/>
-        <w:t>@</w:t>
-      </w:r>
-      <w:proofErr w:type="gramStart"/>
-      <w:r>
-        <w:t>direct</w:t>
-      </w:r>
-      <w:proofErr w:type="gramEnd"/>
-      <w:r>
-        <w:t xml:space="preserve"> for direct/indirect speech</w:t>
-      </w:r>
-    </w:p>
-    <w:p>
-      <w:pPr>
-        <w:ind w:left="720" w:firstLine="720"/>
-      </w:pPr>
-      <w:r>
-        <w:t xml:space="preserve">- </w:t>
-      </w:r>
-      <w:proofErr w:type="gramStart"/>
-      <w:r>
-        <w:t>attribute</w:t>
-      </w:r>
-      <w:proofErr w:type="gramEnd"/>
-      <w:r>
-        <w:t xml:space="preserve"> values can be true or false</w:t>
-      </w:r>
-    </w:p>
-    <w:p/>
-    <w:p>
-      <w:r>
-        <w:tab/>
-      </w:r>
-      <w:r>
-        <w:tab/>
-        <w:t>@</w:t>
-      </w:r>
-      <w:proofErr w:type="gramStart"/>
-      <w:r>
-        <w:t>style</w:t>
-      </w:r>
-      <w:proofErr w:type="gramEnd"/>
-      <w:r>
-        <w:t xml:space="preserve">? </w:t>
-      </w:r>
-      <w:proofErr w:type="gramStart"/>
-      <w:r>
-        <w:t>for</w:t>
-      </w:r>
-      <w:proofErr w:type="gramEnd"/>
-      <w:r>
-        <w:t xml:space="preserve"> how they speak</w:t>
-      </w:r>
-    </w:p>
-    <w:p>
-      <w:r>
-        <w:tab/>
-      </w:r>
-      <w:r>
-        <w:tab/>
-        <w:t xml:space="preserve">- </w:t>
-      </w:r>
-      <w:proofErr w:type="gramStart"/>
-      <w:r>
-        <w:t>attribute</w:t>
-      </w:r>
-      <w:proofErr w:type="gramEnd"/>
-      <w:r>
-        <w:t xml:space="preserve"> values: confident, clever, honest, lustful, deceptive, naïve</w:t>
-      </w:r>
-    </w:p>
-    <w:p/>
-    <w:p>
-      <w:r>
-        <w:t xml:space="preserve">For actions </w:t>
-      </w:r>
-      <w:r>
-        <w:sym w:font="Wingdings" w:char="F0E0"/>
-      </w:r>
-    </w:p>
-    <w:p>
-      <w:r>
-        <w:tab/>
-        <w:t>&lt;</w:t>
-      </w:r>
-      <w:proofErr w:type="gramStart"/>
-      <w:r>
-        <w:t>move</w:t>
-      </w:r>
-      <w:proofErr w:type="gramEnd"/>
-      <w:r>
-        <w:t>&gt; element</w:t>
-      </w:r>
-    </w:p>
-    <w:p>
-      <w:r>
-        <w:tab/>
-      </w:r>
-      <w:r>
-        <w:tab/>
-        <w:t>@</w:t>
-      </w:r>
-      <w:proofErr w:type="gramStart"/>
-      <w:r>
-        <w:t>who</w:t>
-      </w:r>
-      <w:proofErr w:type="gramEnd"/>
-      <w:r>
-        <w:t xml:space="preserve"> for action-doer</w:t>
-      </w:r>
-    </w:p>
-    <w:p/>
-    <w:p>
-      <w:r>
-        <w:tab/>
-      </w:r>
-      <w:r>
-        <w:tab/>
-        <w:t>@</w:t>
-      </w:r>
-      <w:proofErr w:type="gramStart"/>
-      <w:r>
-        <w:t>type</w:t>
-      </w:r>
-      <w:proofErr w:type="gramEnd"/>
-    </w:p>
-    <w:p>
-      <w:pPr>
-        <w:ind w:left="1440"/>
-      </w:pPr>
-      <w:r>
-        <w:t xml:space="preserve">- </w:t>
-      </w:r>
-      <w:proofErr w:type="gramStart"/>
-      <w:r>
-        <w:t>attribute</w:t>
-      </w:r>
-      <w:proofErr w:type="gramEnd"/>
-      <w:r>
-        <w:t xml:space="preserve"> values: docile, manipulative, assertive, pragmatic, hyper-sexual, faithful</w:t>
+        <w:t>@style</w:t>
       </w:r>
       <w:bookmarkStart w:id="0" w:name="_GoBack"/>
       <w:bookmarkEnd w:id="0"/>
+    </w:p>
+    <w:p>
+      <w:pPr>
+        <w:ind w:left="1440"/>
+      </w:pPr>
+      <w:r>
+        <w:t>- attribute values: docile, manipulative, assertive, pragmatic, hyper-sexual, faithful</w:t>
+      </w:r>
     </w:p>
     <w:p/>
     <w:sectPr>

</xml_diff>

<commit_message>
use <span> instead of <event> for actions
</commit_message>
<xml_diff>
--- a/TEI_elementPossibilities.docx
+++ b/TEI_elementPossibilities.docx
@@ -19,16 +19,32 @@
     <w:p>
       <w:r>
         <w:tab/>
-        <w:t>&lt;said&gt; element</w:t>
-      </w:r>
-    </w:p>
-    <w:p>
-      <w:r>
-        <w:tab/>
-      </w:r>
-      <w:r>
-        <w:tab/>
-        <w:t>@who for speaker</w:t>
+        <w:t>&lt;</w:t>
+      </w:r>
+      <w:proofErr w:type="gramStart"/>
+      <w:r>
+        <w:t>said</w:t>
+      </w:r>
+      <w:proofErr w:type="gramEnd"/>
+      <w:r>
+        <w:t>&gt; element</w:t>
+      </w:r>
+    </w:p>
+    <w:p>
+      <w:r>
+        <w:tab/>
+      </w:r>
+      <w:r>
+        <w:tab/>
+        <w:t>@</w:t>
+      </w:r>
+      <w:proofErr w:type="gramStart"/>
+      <w:r>
+        <w:t>who</w:t>
+      </w:r>
+      <w:proofErr w:type="gramEnd"/>
+      <w:r>
+        <w:t xml:space="preserve"> for speaker</w:t>
       </w:r>
     </w:p>
     <w:p/>
@@ -38,33 +54,57 @@
       </w:r>
       <w:r>
         <w:tab/>
-        <w:t>@aloud for spoken/non-spoken speech</w:t>
-      </w:r>
-    </w:p>
-    <w:p>
-      <w:r>
-        <w:tab/>
-      </w:r>
-      <w:r>
-        <w:tab/>
-        <w:t>- attribute values can be true or false</w:t>
-      </w:r>
-    </w:p>
-    <w:p>
-      <w:r>
-        <w:tab/>
-      </w:r>
-      <w:r>
-        <w:tab/>
-      </w:r>
-    </w:p>
-    <w:p>
-      <w:r>
-        <w:tab/>
-      </w:r>
-      <w:r>
-        <w:tab/>
-        <w:t>@direct for direct/indirect speech</w:t>
+        <w:t>@</w:t>
+      </w:r>
+      <w:proofErr w:type="gramStart"/>
+      <w:r>
+        <w:t>aloud</w:t>
+      </w:r>
+      <w:proofErr w:type="gramEnd"/>
+      <w:r>
+        <w:t xml:space="preserve"> for spoken/non-spoken speech</w:t>
+      </w:r>
+    </w:p>
+    <w:p>
+      <w:r>
+        <w:tab/>
+      </w:r>
+      <w:r>
+        <w:tab/>
+        <w:t xml:space="preserve">- </w:t>
+      </w:r>
+      <w:proofErr w:type="gramStart"/>
+      <w:r>
+        <w:t>attribute</w:t>
+      </w:r>
+      <w:proofErr w:type="gramEnd"/>
+      <w:r>
+        <w:t xml:space="preserve"> values can be true or false</w:t>
+      </w:r>
+    </w:p>
+    <w:p>
+      <w:r>
+        <w:tab/>
+      </w:r>
+      <w:r>
+        <w:tab/>
+      </w:r>
+    </w:p>
+    <w:p>
+      <w:r>
+        <w:tab/>
+      </w:r>
+      <w:r>
+        <w:tab/>
+        <w:t>@</w:t>
+      </w:r>
+      <w:proofErr w:type="gramStart"/>
+      <w:r>
+        <w:t>direct</w:t>
+      </w:r>
+      <w:proofErr w:type="gramEnd"/>
+      <w:r>
+        <w:t xml:space="preserve"> for direct/indirect speech</w:t>
       </w:r>
     </w:p>
     <w:p>
@@ -72,7 +112,15 @@
         <w:ind w:left="720" w:firstLine="720"/>
       </w:pPr>
       <w:r>
-        <w:t>- attribute values can be true or false</w:t>
+        <w:t xml:space="preserve">- </w:t>
+      </w:r>
+      <w:proofErr w:type="gramStart"/>
+      <w:r>
+        <w:t>attribute</w:t>
+      </w:r>
+      <w:proofErr w:type="gramEnd"/>
+      <w:r>
+        <w:t xml:space="preserve"> values can be true or false</w:t>
       </w:r>
     </w:p>
     <w:p/>
@@ -82,16 +130,40 @@
       </w:r>
       <w:r>
         <w:tab/>
-        <w:t>@style? for how they speak</w:t>
-      </w:r>
-    </w:p>
-    <w:p>
-      <w:r>
-        <w:tab/>
-      </w:r>
-      <w:r>
-        <w:tab/>
-        <w:t>- attribute values: confident, clever, honest, lustful, deceptive, naïve</w:t>
+        <w:t>@</w:t>
+      </w:r>
+      <w:proofErr w:type="gramStart"/>
+      <w:r>
+        <w:t>style</w:t>
+      </w:r>
+      <w:proofErr w:type="gramEnd"/>
+      <w:r>
+        <w:t xml:space="preserve">? </w:t>
+      </w:r>
+      <w:proofErr w:type="gramStart"/>
+      <w:r>
+        <w:t>for</w:t>
+      </w:r>
+      <w:proofErr w:type="gramEnd"/>
+      <w:r>
+        <w:t xml:space="preserve"> how they speak</w:t>
+      </w:r>
+    </w:p>
+    <w:p>
+      <w:r>
+        <w:tab/>
+      </w:r>
+      <w:r>
+        <w:tab/>
+        <w:t xml:space="preserve">- </w:t>
+      </w:r>
+      <w:proofErr w:type="gramStart"/>
+      <w:r>
+        <w:t>attribute</w:t>
+      </w:r>
+      <w:proofErr w:type="gramEnd"/>
+      <w:r>
+        <w:t xml:space="preserve"> values: confident, clever, honest, lustful, deceptive, naïve</w:t>
       </w:r>
     </w:p>
     <w:p/>
@@ -106,8 +178,13 @@
     <w:p>
       <w:r>
         <w:tab/>
-        <w:t>&lt;event</w:t>
-      </w:r>
+        <w:t>&lt;</w:t>
+      </w:r>
+      <w:proofErr w:type="gramStart"/>
+      <w:r>
+        <w:t>span</w:t>
+      </w:r>
+      <w:proofErr w:type="gramEnd"/>
       <w:r>
         <w:t>&gt; element</w:t>
       </w:r>
@@ -118,30 +195,50 @@
       </w:r>
       <w:r>
         <w:tab/>
-        <w:t>@resp</w:t>
-      </w:r>
+        <w:t>@</w:t>
+      </w:r>
+      <w:proofErr w:type="spellStart"/>
+      <w:proofErr w:type="gramStart"/>
+      <w:r>
+        <w:t>resp</w:t>
+      </w:r>
+      <w:proofErr w:type="spellEnd"/>
+      <w:proofErr w:type="gramEnd"/>
       <w:r>
         <w:t xml:space="preserve"> for action-doer</w:t>
-      </w:r>
-    </w:p>
-    <w:p/>
-    <w:p>
-      <w:r>
-        <w:tab/>
-      </w:r>
-      <w:r>
-        <w:tab/>
-        <w:t>@style</w:t>
       </w:r>
       <w:bookmarkStart w:id="0" w:name="_GoBack"/>
       <w:bookmarkEnd w:id="0"/>
     </w:p>
+    <w:p/>
+    <w:p>
+      <w:r>
+        <w:tab/>
+      </w:r>
+      <w:r>
+        <w:tab/>
+        <w:t>@</w:t>
+      </w:r>
+      <w:proofErr w:type="gramStart"/>
+      <w:r>
+        <w:t>style</w:t>
+      </w:r>
+      <w:proofErr w:type="gramEnd"/>
+    </w:p>
     <w:p>
       <w:pPr>
         <w:ind w:left="1440"/>
       </w:pPr>
       <w:r>
-        <w:t>- attribute values: docile, manipulative, assertive, pragmatic, hyper-sexual, faithful</w:t>
+        <w:t xml:space="preserve">- </w:t>
+      </w:r>
+      <w:proofErr w:type="gramStart"/>
+      <w:r>
+        <w:t>attribute</w:t>
+      </w:r>
+      <w:proofErr w:type="gramEnd"/>
+      <w:r>
+        <w:t xml:space="preserve"> values: docile, manipulative, assertive, pragmatic, hyper-sexual, faithful</w:t>
       </w:r>
     </w:p>
     <w:p/>

</xml_diff>

<commit_message>
Attribute value additions and notes
</commit_message>
<xml_diff>
--- a/TEI_elementPossibilities.docx
+++ b/TEI_elementPossibilities.docx
@@ -1,6 +1,6 @@
 
 <file path=word/document.xml><?xml version="1.0" encoding="utf-8"?>
-<w:document xmlns:wpc="http://schemas.microsoft.com/office/word/2010/wordprocessingCanvas" xmlns:mo="http://schemas.microsoft.com/office/mac/office/2008/main" xmlns:mc="http://schemas.openxmlformats.org/markup-compatibility/2006" xmlns:mv="urn:schemas-microsoft-com:mac:vml" xmlns:o="urn:schemas-microsoft-com:office:office" xmlns:r="http://schemas.openxmlformats.org/officeDocument/2006/relationships" xmlns:m="http://schemas.openxmlformats.org/officeDocument/2006/math" xmlns:v="urn:schemas-microsoft-com:vml" xmlns:wp14="http://schemas.microsoft.com/office/word/2010/wordprocessingDrawing" xmlns:wp="http://schemas.openxmlformats.org/drawingml/2006/wordprocessingDrawing" xmlns:w10="urn:schemas-microsoft-com:office:word" xmlns:w="http://schemas.openxmlformats.org/wordprocessingml/2006/main" xmlns:w14="http://schemas.microsoft.com/office/word/2010/wordml" xmlns:wpg="http://schemas.microsoft.com/office/word/2010/wordprocessingGroup" xmlns:wpi="http://schemas.microsoft.com/office/word/2010/wordprocessingInk" xmlns:wne="http://schemas.microsoft.com/office/word/2006/wordml" xmlns:wps="http://schemas.microsoft.com/office/word/2010/wordprocessingShape" mc:Ignorable="w14 wp14">
+<w:document xmlns:mo="http://schemas.microsoft.com/office/mac/office/2008/main" xmlns:ve="http://schemas.openxmlformats.org/markup-compatibility/2006" xmlns:mv="urn:schemas-microsoft-com:mac:vml" xmlns:o="urn:schemas-microsoft-com:office:office" xmlns:r="http://schemas.openxmlformats.org/officeDocument/2006/relationships" xmlns:m="http://schemas.openxmlformats.org/officeDocument/2006/math" xmlns:v="urn:schemas-microsoft-com:vml" xmlns:wp="http://schemas.openxmlformats.org/drawingml/2006/wordprocessingDrawing" xmlns:w10="urn:schemas-microsoft-com:office:word" xmlns:w="http://schemas.openxmlformats.org/wordprocessingml/2006/main" xmlns:wne="http://schemas.microsoft.com/office/word/2006/wordml">
   <w:body>
     <w:p>
       <w:r>
@@ -19,13 +19,65 @@
     <w:p>
       <w:r>
         <w:tab/>
+        <w:t>&lt;said&gt; element</w:t>
+      </w:r>
+    </w:p>
+    <w:p>
+      <w:r>
+        <w:tab/>
+      </w:r>
+      <w:r>
+        <w:tab/>
+        <w:t>@who for speaker</w:t>
+      </w:r>
+    </w:p>
+    <w:p>
+      <w:r>
+        <w:tab/>
+      </w:r>
+      <w:r>
+        <w:tab/>
+        <w:t>-attribute values: male, female</w:t>
+      </w:r>
+    </w:p>
+    <w:p/>
+    <w:p>
+      <w:r>
+        <w:tab/>
+      </w:r>
+      <w:r>
+        <w:tab/>
+        <w:t>@style? for how they speak</w:t>
+      </w:r>
+    </w:p>
+    <w:p>
+      <w:pPr>
+        <w:ind w:left="1440"/>
+      </w:pPr>
+      <w:r>
+        <w:t>- attribute values: confident, clever, honest, lustful, deceptive, naïve</w:t>
+      </w:r>
+      <w:r>
+        <w:t>, submissive</w:t>
+      </w:r>
+    </w:p>
+    <w:p/>
+    <w:p>
+      <w:r>
+        <w:t xml:space="preserve">For actions </w:t>
+      </w:r>
+      <w:r>
+        <w:sym w:font="Wingdings" w:char="F0E0"/>
+      </w:r>
+    </w:p>
+    <w:p>
+      <w:r>
+        <w:tab/>
         <w:t>&lt;</w:t>
       </w:r>
-      <w:proofErr w:type="gramStart"/>
-      <w:r>
-        <w:t>said</w:t>
-      </w:r>
-      <w:proofErr w:type="gramEnd"/>
+      <w:r>
+        <w:t>span</w:t>
+      </w:r>
       <w:r>
         <w:t>&gt; element</w:t>
       </w:r>
@@ -38,178 +90,26 @@
         <w:tab/>
         <w:t>@</w:t>
       </w:r>
-      <w:proofErr w:type="gramStart"/>
-      <w:r>
-        <w:t>who</w:t>
-      </w:r>
-      <w:proofErr w:type="gramEnd"/>
-      <w:r>
-        <w:t xml:space="preserve"> for speaker</w:t>
-      </w:r>
-    </w:p>
-    <w:p/>
-    <w:p>
-      <w:r>
-        <w:tab/>
-      </w:r>
-      <w:r>
-        <w:tab/>
-        <w:t>@</w:t>
-      </w:r>
-      <w:proofErr w:type="gramStart"/>
-      <w:r>
-        <w:t>aloud</w:t>
-      </w:r>
-      <w:proofErr w:type="gramEnd"/>
-      <w:r>
-        <w:t xml:space="preserve"> for spoken/non-spoken speech</w:t>
-      </w:r>
-    </w:p>
-    <w:p>
-      <w:r>
-        <w:tab/>
-      </w:r>
-      <w:r>
-        <w:tab/>
-        <w:t xml:space="preserve">- </w:t>
-      </w:r>
-      <w:proofErr w:type="gramStart"/>
-      <w:r>
-        <w:t>attribute</w:t>
-      </w:r>
-      <w:proofErr w:type="gramEnd"/>
-      <w:r>
-        <w:t xml:space="preserve"> values can be true or false</w:t>
-      </w:r>
-    </w:p>
-    <w:p>
-      <w:r>
-        <w:tab/>
-      </w:r>
-      <w:r>
-        <w:tab/>
-      </w:r>
-    </w:p>
-    <w:p>
-      <w:r>
-        <w:tab/>
-      </w:r>
-      <w:r>
-        <w:tab/>
-        <w:t>@</w:t>
-      </w:r>
-      <w:proofErr w:type="gramStart"/>
-      <w:r>
-        <w:t>direct</w:t>
-      </w:r>
-      <w:proofErr w:type="gramEnd"/>
-      <w:r>
-        <w:t xml:space="preserve"> for direct/indirect speech</w:t>
-      </w:r>
-    </w:p>
-    <w:p>
-      <w:pPr>
-        <w:ind w:left="720" w:firstLine="720"/>
-      </w:pPr>
-      <w:r>
-        <w:t xml:space="preserve">- </w:t>
-      </w:r>
-      <w:proofErr w:type="gramStart"/>
-      <w:r>
-        <w:t>attribute</w:t>
-      </w:r>
-      <w:proofErr w:type="gramEnd"/>
-      <w:r>
-        <w:t xml:space="preserve"> values can be true or false</w:t>
-      </w:r>
-    </w:p>
-    <w:p/>
-    <w:p>
-      <w:r>
-        <w:tab/>
-      </w:r>
-      <w:r>
-        <w:tab/>
-        <w:t>@</w:t>
-      </w:r>
-      <w:proofErr w:type="gramStart"/>
-      <w:r>
-        <w:t>style</w:t>
-      </w:r>
-      <w:proofErr w:type="gramEnd"/>
-      <w:r>
-        <w:t xml:space="preserve">? </w:t>
-      </w:r>
-      <w:proofErr w:type="gramStart"/>
-      <w:r>
-        <w:t>for</w:t>
-      </w:r>
-      <w:proofErr w:type="gramEnd"/>
-      <w:r>
-        <w:t xml:space="preserve"> how they speak</w:t>
-      </w:r>
-    </w:p>
-    <w:p>
-      <w:r>
-        <w:tab/>
-      </w:r>
-      <w:r>
-        <w:tab/>
-        <w:t xml:space="preserve">- </w:t>
-      </w:r>
-      <w:proofErr w:type="gramStart"/>
-      <w:r>
-        <w:t>attribute</w:t>
-      </w:r>
-      <w:proofErr w:type="gramEnd"/>
-      <w:r>
-        <w:t xml:space="preserve"> values: confident, clever, honest, lustful, deceptive, naïve</w:t>
-      </w:r>
-    </w:p>
-    <w:p/>
-    <w:p>
-      <w:r>
-        <w:t xml:space="preserve">For actions </w:t>
-      </w:r>
-      <w:r>
-        <w:sym w:font="Wingdings" w:char="F0E0"/>
-      </w:r>
-    </w:p>
-    <w:p>
-      <w:r>
-        <w:tab/>
-        <w:t>&lt;</w:t>
-      </w:r>
-      <w:proofErr w:type="gramStart"/>
-      <w:r>
-        <w:t>span</w:t>
-      </w:r>
-      <w:proofErr w:type="gramEnd"/>
-      <w:r>
-        <w:t>&gt; element</w:t>
-      </w:r>
-    </w:p>
-    <w:p>
-      <w:r>
-        <w:tab/>
-      </w:r>
-      <w:r>
-        <w:tab/>
-        <w:t>@</w:t>
-      </w:r>
       <w:proofErr w:type="spellStart"/>
-      <w:proofErr w:type="gramStart"/>
       <w:r>
         <w:t>resp</w:t>
       </w:r>
       <w:proofErr w:type="spellEnd"/>
-      <w:proofErr w:type="gramEnd"/>
       <w:r>
         <w:t xml:space="preserve"> for action-doer</w:t>
       </w:r>
       <w:bookmarkStart w:id="0" w:name="_GoBack"/>
       <w:bookmarkEnd w:id="0"/>
     </w:p>
+    <w:p>
+      <w:r>
+        <w:tab/>
+      </w:r>
+      <w:r>
+        <w:tab/>
+        <w:t>-attribute values: male, female, both</w:t>
+      </w:r>
+    </w:p>
     <w:p/>
     <w:p>
       <w:r>
@@ -217,35 +117,89 @@
       </w:r>
       <w:r>
         <w:tab/>
-        <w:t>@</w:t>
-      </w:r>
-      <w:proofErr w:type="gramStart"/>
-      <w:r>
-        <w:t>style</w:t>
-      </w:r>
-      <w:proofErr w:type="gramEnd"/>
+        <w:t>@style</w:t>
+      </w:r>
     </w:p>
     <w:p>
       <w:pPr>
         <w:ind w:left="1440"/>
       </w:pPr>
       <w:r>
-        <w:t xml:space="preserve">- </w:t>
-      </w:r>
-      <w:proofErr w:type="gramStart"/>
-      <w:r>
-        <w:t>attribute</w:t>
-      </w:r>
-      <w:proofErr w:type="gramEnd"/>
-      <w:r>
-        <w:t xml:space="preserve"> values: docile, manipulative, assertive, pragmatic, hyper-sexual, faithful</w:t>
+        <w:t>- attribute values: docile, manipulative, assertive, pragmatic, hyper-sexual, faithful</w:t>
+      </w:r>
+      <w:r>
+        <w:t>, avaricious, violent, sacrilegious</w:t>
       </w:r>
     </w:p>
     <w:p/>
+    <w:p/>
+    <w:p/>
+    <w:p>
+      <w:r>
+        <w:t>NOTES:</w:t>
+      </w:r>
+    </w:p>
+    <w:p>
+      <w:r>
+        <w:t xml:space="preserve">We should definitely focus on the main characters, and those that are essential to plot lines. There are sometimes way too many side/supporting characters that COULD be marked up, but I think we should focus on the protagonists. </w:t>
+      </w:r>
+    </w:p>
+    <w:p>
+      <w:r>
+        <w:t xml:space="preserve">I think we need a new value name instead of </w:t>
+      </w:r>
+      <w:r>
+        <w:t>“</w:t>
+      </w:r>
+      <w:r>
+        <w:t>hyper-sexual</w:t>
+      </w:r>
+      <w:r>
+        <w:t>”</w:t>
+      </w:r>
+      <w:r>
+        <w:t>. I used hyper-sexual to denote sexual events that are GENERALLY adulterous, outside of marriage, between people of religion (monks/nuns) who are supposed to be celibate</w:t>
+      </w:r>
+      <w:r>
+        <w:t>, etc</w:t>
+      </w:r>
+      <w:r>
+        <w:t>… There is probably a better word that encompasses these type of acts, but I couldn’t think of one!</w:t>
+      </w:r>
+    </w:p>
+    <w:p/>
+    <w:p>
+      <w:r>
+        <w:t>“faithful” doesn’t only represent being faithful to a spouse, but also faithful to words and religion. Maybe that doesn’t correspond to days 6-10 too much… but it may.</w:t>
+      </w:r>
+    </w:p>
+    <w:p/>
+    <w:p>
+      <w:r>
+        <w:t>“violent” is being used to represent any sort of action that results in death, pain, etc. This does not mean only physical fights but also plots for murder… if that makes sense.</w:t>
+      </w:r>
+    </w:p>
+    <w:p/>
+    <w:p>
+      <w:r>
+        <w:t>“manipulative” is used for actions that are done to gain something, change someone’s thoughts/decisions… usually done for selfish reasons/ulterior motives.</w:t>
+      </w:r>
+    </w:p>
+    <w:p/>
+    <w:p>
+      <w:r>
+        <w:t>“docile” might want to change this to “passive”</w:t>
+      </w:r>
+    </w:p>
+    <w:p/>
+    <w:p>
+      <w:r>
+        <w:t>“pragmatic” was used to denote plans/actions that are clever… problem is that some of these plans could also be considered manipulative!</w:t>
+      </w:r>
+    </w:p>
     <w:sectPr>
       <w:pgSz w:w="12240" w:h="15840"/>
-      <w:pgMar w:top="1440" w:right="1800" w:bottom="1440" w:left="1800" w:header="720" w:footer="720" w:gutter="0"/>
-      <w:cols w:space="720"/>
+      <w:pgMar w:top="1440" w:right="1800" w:bottom="1440" w:left="1800" w:gutter="0"/>
       <w:docGrid w:linePitch="360"/>
     </w:sectPr>
   </w:body>
@@ -253,7 +207,7 @@
 </file>
 
 <file path=word/numbering.xml><?xml version="1.0" encoding="utf-8"?>
-<w:numbering xmlns:wpc="http://schemas.microsoft.com/office/word/2010/wordprocessingCanvas" xmlns:mo="http://schemas.microsoft.com/office/mac/office/2008/main" xmlns:mc="http://schemas.openxmlformats.org/markup-compatibility/2006" xmlns:mv="urn:schemas-microsoft-com:mac:vml" xmlns:o="urn:schemas-microsoft-com:office:office" xmlns:r="http://schemas.openxmlformats.org/officeDocument/2006/relationships" xmlns:m="http://schemas.openxmlformats.org/officeDocument/2006/math" xmlns:v="urn:schemas-microsoft-com:vml" xmlns:wp14="http://schemas.microsoft.com/office/word/2010/wordprocessingDrawing" xmlns:wp="http://schemas.openxmlformats.org/drawingml/2006/wordprocessingDrawing" xmlns:w10="urn:schemas-microsoft-com:office:word" xmlns:w="http://schemas.openxmlformats.org/wordprocessingml/2006/main" xmlns:w14="http://schemas.microsoft.com/office/word/2010/wordml" xmlns:wpg="http://schemas.microsoft.com/office/word/2010/wordprocessingGroup" xmlns:wpi="http://schemas.microsoft.com/office/word/2010/wordprocessingInk" xmlns:wne="http://schemas.microsoft.com/office/word/2006/wordml" xmlns:wps="http://schemas.microsoft.com/office/word/2010/wordprocessingShape" mc:Ignorable="w14 wp14">
+<w:numbering xmlns:mo="http://schemas.microsoft.com/office/mac/office/2008/main" xmlns:ve="http://schemas.openxmlformats.org/markup-compatibility/2006" xmlns:mv="urn:schemas-microsoft-com:mac:vml" xmlns:o="urn:schemas-microsoft-com:office:office" xmlns:r="http://schemas.openxmlformats.org/officeDocument/2006/relationships" xmlns:m="http://schemas.openxmlformats.org/officeDocument/2006/math" xmlns:v="urn:schemas-microsoft-com:vml" xmlns:wp="http://schemas.openxmlformats.org/drawingml/2006/wordprocessingDrawing" xmlns:w10="urn:schemas-microsoft-com:office:word" xmlns:w="http://schemas.openxmlformats.org/wordprocessingml/2006/main" xmlns:wne="http://schemas.microsoft.com/office/word/2006/wordml">
   <w:abstractNum w:abstractNumId="0">
     <w:nsid w:val="282D7B74"/>
     <w:multiLevelType w:val="hybridMultilevel"/>
@@ -606,7 +560,7 @@
 </file>
 
 <file path=word/styles.xml><?xml version="1.0" encoding="utf-8"?>
-<w:styles xmlns:mc="http://schemas.openxmlformats.org/markup-compatibility/2006" xmlns:r="http://schemas.openxmlformats.org/officeDocument/2006/relationships" xmlns:w="http://schemas.openxmlformats.org/wordprocessingml/2006/main" xmlns:w14="http://schemas.microsoft.com/office/word/2010/wordml" mc:Ignorable="w14">
+<w:styles xmlns:r="http://schemas.openxmlformats.org/officeDocument/2006/relationships" xmlns:w="http://schemas.openxmlformats.org/wordprocessingml/2006/main">
   <w:docDefaults>
     <w:rPrDefault>
       <w:rPr>
@@ -760,18 +714,18 @@
   <w:style w:type="paragraph" w:default="1" w:styleId="Normal">
     <w:name w:val="Normal"/>
     <w:qFormat/>
+    <w:rsid w:val="00BA3A43"/>
   </w:style>
   <w:style w:type="character" w:default="1" w:styleId="DefaultParagraphFont">
     <w:name w:val="Default Paragraph Font"/>
-    <w:uiPriority w:val="1"/>
     <w:semiHidden/>
     <w:unhideWhenUsed/>
   </w:style>
   <w:style w:type="table" w:default="1" w:styleId="TableNormal">
     <w:name w:val="Normal Table"/>
-    <w:uiPriority w:val="99"/>
     <w:semiHidden/>
     <w:unhideWhenUsed/>
+    <w:qFormat/>
     <w:tblPr>
       <w:tblInd w:w="0" w:type="dxa"/>
       <w:tblCellMar>
@@ -784,7 +738,6 @@
   </w:style>
   <w:style w:type="numbering" w:default="1" w:styleId="NoList">
     <w:name w:val="No List"/>
-    <w:uiPriority w:val="99"/>
     <w:semiHidden/>
     <w:unhideWhenUsed/>
   </w:style>

</xml_diff>